<commit_message>
00:45 Unit 25 (KKH)
</commit_message>
<xml_diff>
--- a/KKH/20190612/Word.docx
+++ b/KKH/20190612/Word.docx
@@ -56,16 +56,6 @@
         <w:tab/>
         <w:tab/>
         <w:tab/>
-      </w:r>
-      <w:r>
-        <w:rPr>
-          <w:rFonts w:ascii="맑은 고딕" w:hAnsi="맑은 고딕" w:cs="맑은 고딕" w:eastAsia="맑은 고딕"/>
-          <w:color w:val="auto"/>
-          <w:spacing w:val="0"/>
-          <w:position w:val="0"/>
-          <w:sz w:val="20"/>
-          <w:shd w:fill="auto" w:val="clear"/>
-        </w:rPr>
         <w:t xml:space="preserve">분리된, 따로 떨어진</w:t>
       </w:r>
     </w:p>
@@ -96,16 +86,6 @@
         <w:tab/>
         <w:tab/>
         <w:tab/>
-      </w:r>
-      <w:r>
-        <w:rPr>
-          <w:rFonts w:ascii="맑은 고딕" w:hAnsi="맑은 고딕" w:cs="맑은 고딕" w:eastAsia="맑은 고딕"/>
-          <w:color w:val="auto"/>
-          <w:spacing w:val="0"/>
-          <w:position w:val="0"/>
-          <w:sz w:val="20"/>
-          <w:shd w:fill="auto" w:val="clear"/>
-        </w:rPr>
         <w:t xml:space="preserve">포함된</w:t>
       </w:r>
     </w:p>
@@ -168,16 +148,6 @@
         <w:tab/>
         <w:tab/>
         <w:tab/>
-      </w:r>
-      <w:r>
-        <w:rPr>
-          <w:rFonts w:ascii="맑은 고딕" w:hAnsi="맑은 고딕" w:cs="맑은 고딕" w:eastAsia="맑은 고딕"/>
-          <w:color w:val="auto"/>
-          <w:spacing w:val="0"/>
-          <w:position w:val="0"/>
-          <w:sz w:val="20"/>
-          <w:shd w:fill="auto" w:val="clear"/>
-        </w:rPr>
         <w:t xml:space="preserve">거스름 돈</w:t>
       </w:r>
     </w:p>
@@ -209,16 +179,6 @@
         <w:tab/>
         <w:tab/>
         <w:tab/>
-      </w:r>
-      <w:r>
-        <w:rPr>
-          <w:rFonts w:ascii="맑은 고딕" w:hAnsi="맑은 고딕" w:cs="맑은 고딕" w:eastAsia="맑은 고딕"/>
-          <w:color w:val="auto"/>
-          <w:spacing w:val="0"/>
-          <w:position w:val="0"/>
-          <w:sz w:val="20"/>
-          <w:shd w:fill="auto" w:val="clear"/>
-        </w:rPr>
         <w:t xml:space="preserve">다시 채우다.</w:t>
       </w:r>
     </w:p>
@@ -249,16 +209,6 @@
         <w:tab/>
         <w:tab/>
         <w:tab/>
-      </w:r>
-      <w:r>
-        <w:rPr>
-          <w:rFonts w:ascii="맑은 고딕" w:hAnsi="맑은 고딕" w:cs="맑은 고딕" w:eastAsia="맑은 고딕"/>
-          <w:color w:val="auto"/>
-          <w:spacing w:val="0"/>
-          <w:position w:val="0"/>
-          <w:sz w:val="20"/>
-          <w:shd w:fill="auto" w:val="clear"/>
-        </w:rPr>
         <w:t xml:space="preserve">때, 행사, ~의 원인이 되다, ~을 야기하다.</w:t>
       </w:r>
     </w:p>
@@ -290,16 +240,6 @@
         <w:tab/>
         <w:tab/>
         <w:tab/>
-      </w:r>
-      <w:r>
-        <w:rPr>
-          <w:rFonts w:ascii="맑은 고딕" w:hAnsi="맑은 고딕" w:cs="맑은 고딕" w:eastAsia="맑은 고딕"/>
-          <w:color w:val="auto"/>
-          <w:spacing w:val="0"/>
-          <w:position w:val="0"/>
-          <w:sz w:val="20"/>
-          <w:shd w:fill="auto" w:val="clear"/>
-        </w:rPr>
         <w:t xml:space="preserve">연어</w:t>
       </w:r>
     </w:p>
@@ -330,16 +270,6 @@
         <w:tab/>
         <w:tab/>
         <w:tab/>
-      </w:r>
-      <w:r>
-        <w:rPr>
-          <w:rFonts w:ascii="맑은 고딕" w:hAnsi="맑은 고딕" w:cs="맑은 고딕" w:eastAsia="맑은 고딕"/>
-          <w:color w:val="auto"/>
-          <w:spacing w:val="0"/>
-          <w:position w:val="0"/>
-          <w:sz w:val="20"/>
-          <w:shd w:fill="auto" w:val="clear"/>
-        </w:rPr>
         <w:t xml:space="preserve">개별적으로</w:t>
       </w:r>
     </w:p>
@@ -357,6 +287,350 @@
           <w:shd w:fill="auto" w:val="clear"/>
         </w:rPr>
       </w:pPr>
+      <w:r>
+        <w:rPr>
+          <w:rFonts w:ascii="맑은 고딕" w:hAnsi="맑은 고딕" w:cs="맑은 고딕" w:eastAsia="맑은 고딕"/>
+          <w:color w:val="auto"/>
+          <w:spacing w:val="0"/>
+          <w:position w:val="0"/>
+          <w:sz w:val="20"/>
+          <w:shd w:fill="auto" w:val="clear"/>
+        </w:rPr>
+        <w:t xml:space="preserve">conjunction</w:t>
+        <w:tab/>
+        <w:tab/>
+        <w:tab/>
+      </w:r>
+      <w:r>
+        <w:rPr>
+          <w:rFonts w:ascii="맑은 고딕" w:hAnsi="맑은 고딕" w:cs="맑은 고딕" w:eastAsia="맑은 고딕"/>
+          <w:color w:val="auto"/>
+          <w:spacing w:val="0"/>
+          <w:position w:val="0"/>
+          <w:sz w:val="20"/>
+          <w:shd w:fill="auto" w:val="clear"/>
+        </w:rPr>
+        <w:t xml:space="preserve">접속사, 결합</w:t>
+      </w:r>
+    </w:p>
+    <w:p>
+      <w:pPr>
+        <w:spacing w:before="0" w:after="200" w:line="276"/>
+        <w:ind w:right="0" w:left="0" w:firstLine="0"/>
+        <w:jc w:val="left"/>
+        <w:rPr>
+          <w:rFonts w:ascii="맑은 고딕" w:hAnsi="맑은 고딕" w:cs="맑은 고딕" w:eastAsia="맑은 고딕"/>
+          <w:color w:val="auto"/>
+          <w:spacing w:val="0"/>
+          <w:position w:val="0"/>
+          <w:sz w:val="20"/>
+          <w:shd w:fill="auto" w:val="clear"/>
+        </w:rPr>
+      </w:pPr>
+      <w:r>
+        <w:rPr>
+          <w:rFonts w:ascii="맑은 고딕" w:hAnsi="맑은 고딕" w:cs="맑은 고딕" w:eastAsia="맑은 고딕"/>
+          <w:color w:val="auto"/>
+          <w:spacing w:val="0"/>
+          <w:position w:val="0"/>
+          <w:sz w:val="20"/>
+          <w:shd w:fill="auto" w:val="clear"/>
+        </w:rPr>
+        <w:t xml:space="preserve">coordinate</w:t>
+        <w:tab/>
+        <w:tab/>
+        <w:tab/>
+        <w:t xml:space="preserve">조직화하다. 조정하다.</w:t>
+      </w:r>
+    </w:p>
+    <w:p>
+      <w:pPr>
+        <w:spacing w:before="0" w:after="200" w:line="276"/>
+        <w:ind w:right="0" w:left="0" w:firstLine="0"/>
+        <w:jc w:val="left"/>
+        <w:rPr>
+          <w:rFonts w:ascii="맑은 고딕" w:hAnsi="맑은 고딕" w:cs="맑은 고딕" w:eastAsia="맑은 고딕"/>
+          <w:color w:val="auto"/>
+          <w:spacing w:val="0"/>
+          <w:position w:val="0"/>
+          <w:sz w:val="20"/>
+          <w:shd w:fill="auto" w:val="clear"/>
+        </w:rPr>
+      </w:pPr>
+      <w:r>
+        <w:rPr>
+          <w:rFonts w:ascii="맑은 고딕" w:hAnsi="맑은 고딕" w:cs="맑은 고딕" w:eastAsia="맑은 고딕"/>
+          <w:color w:val="auto"/>
+          <w:spacing w:val="0"/>
+          <w:position w:val="0"/>
+          <w:sz w:val="20"/>
+          <w:shd w:fill="auto" w:val="clear"/>
+        </w:rPr>
+        <w:t xml:space="preserve">clauses</w:t>
+        <w:tab/>
+        <w:tab/>
+        <w:tab/>
+        <w:tab/>
+      </w:r>
+      <w:r>
+        <w:rPr>
+          <w:rFonts w:ascii="맑은 고딕" w:hAnsi="맑은 고딕" w:cs="맑은 고딕" w:eastAsia="맑은 고딕"/>
+          <w:color w:val="auto"/>
+          <w:spacing w:val="0"/>
+          <w:position w:val="0"/>
+          <w:sz w:val="20"/>
+          <w:shd w:fill="auto" w:val="clear"/>
+        </w:rPr>
+        <w:t xml:space="preserve">절, 조항, 조목</w:t>
+      </w:r>
+    </w:p>
+    <w:p>
+      <w:pPr>
+        <w:spacing w:before="0" w:after="200" w:line="276"/>
+        <w:ind w:right="0" w:left="0" w:firstLine="0"/>
+        <w:jc w:val="left"/>
+        <w:rPr>
+          <w:rFonts w:ascii="맑은 고딕" w:hAnsi="맑은 고딕" w:cs="맑은 고딕" w:eastAsia="맑은 고딕"/>
+          <w:color w:val="auto"/>
+          <w:spacing w:val="0"/>
+          <w:position w:val="0"/>
+          <w:sz w:val="20"/>
+          <w:shd w:fill="auto" w:val="clear"/>
+        </w:rPr>
+      </w:pPr>
+      <w:r>
+        <w:rPr>
+          <w:rFonts w:ascii="맑은 고딕" w:hAnsi="맑은 고딕" w:cs="맑은 고딕" w:eastAsia="맑은 고딕"/>
+          <w:color w:val="auto"/>
+          <w:spacing w:val="0"/>
+          <w:position w:val="0"/>
+          <w:sz w:val="20"/>
+          <w:shd w:fill="auto" w:val="clear"/>
+        </w:rPr>
+        <w:t xml:space="preserve">hang out with</w:t>
+        <w:tab/>
+        <w:tab/>
+        <w:tab/>
+        <w:t xml:space="preserve">~</w:t>
+      </w:r>
+      <w:r>
+        <w:rPr>
+          <w:rFonts w:ascii="맑은 고딕" w:hAnsi="맑은 고딕" w:cs="맑은 고딕" w:eastAsia="맑은 고딕"/>
+          <w:color w:val="auto"/>
+          <w:spacing w:val="0"/>
+          <w:position w:val="0"/>
+          <w:sz w:val="20"/>
+          <w:shd w:fill="auto" w:val="clear"/>
+        </w:rPr>
+        <w:t xml:space="preserve">와 많은 시간을 보내다.</w:t>
+      </w:r>
+    </w:p>
+    <w:p>
+      <w:pPr>
+        <w:spacing w:before="0" w:after="200" w:line="276"/>
+        <w:ind w:right="0" w:left="0" w:firstLine="0"/>
+        <w:jc w:val="left"/>
+        <w:rPr>
+          <w:rFonts w:ascii="맑은 고딕" w:hAnsi="맑은 고딕" w:cs="맑은 고딕" w:eastAsia="맑은 고딕"/>
+          <w:color w:val="auto"/>
+          <w:spacing w:val="0"/>
+          <w:position w:val="0"/>
+          <w:sz w:val="20"/>
+          <w:shd w:fill="auto" w:val="clear"/>
+        </w:rPr>
+      </w:pPr>
+      <w:r>
+        <w:rPr>
+          <w:rFonts w:ascii="맑은 고딕" w:hAnsi="맑은 고딕" w:cs="맑은 고딕" w:eastAsia="맑은 고딕"/>
+          <w:color w:val="auto"/>
+          <w:spacing w:val="0"/>
+          <w:position w:val="0"/>
+          <w:sz w:val="20"/>
+          <w:shd w:fill="auto" w:val="clear"/>
+        </w:rPr>
+        <w:t xml:space="preserve">cheerful</w:t>
+        <w:tab/>
+        <w:tab/>
+        <w:tab/>
+      </w:r>
+      <w:r>
+        <w:rPr>
+          <w:rFonts w:ascii="맑은 고딕" w:hAnsi="맑은 고딕" w:cs="맑은 고딕" w:eastAsia="맑은 고딕"/>
+          <w:color w:val="auto"/>
+          <w:spacing w:val="0"/>
+          <w:position w:val="0"/>
+          <w:sz w:val="20"/>
+          <w:shd w:fill="auto" w:val="clear"/>
+        </w:rPr>
+        <w:t xml:space="preserve">쾌활한, 쾌적한</w:t>
+      </w:r>
+    </w:p>
+    <w:p>
+      <w:pPr>
+        <w:spacing w:before="0" w:after="200" w:line="276"/>
+        <w:ind w:right="0" w:left="0" w:firstLine="0"/>
+        <w:jc w:val="left"/>
+        <w:rPr>
+          <w:rFonts w:ascii="맑은 고딕" w:hAnsi="맑은 고딕" w:cs="맑은 고딕" w:eastAsia="맑은 고딕"/>
+          <w:color w:val="auto"/>
+          <w:spacing w:val="0"/>
+          <w:position w:val="0"/>
+          <w:sz w:val="20"/>
+          <w:shd w:fill="auto" w:val="clear"/>
+        </w:rPr>
+      </w:pPr>
+      <w:r>
+        <w:rPr>
+          <w:rFonts w:ascii="맑은 고딕" w:hAnsi="맑은 고딕" w:cs="맑은 고딕" w:eastAsia="맑은 고딕"/>
+          <w:color w:val="auto"/>
+          <w:spacing w:val="0"/>
+          <w:position w:val="0"/>
+          <w:sz w:val="20"/>
+          <w:shd w:fill="auto" w:val="clear"/>
+        </w:rPr>
+        <w:t xml:space="preserve">attend</w:t>
+        <w:tab/>
+        <w:tab/>
+        <w:tab/>
+        <w:tab/>
+      </w:r>
+      <w:r>
+        <w:rPr>
+          <w:rFonts w:ascii="맑은 고딕" w:hAnsi="맑은 고딕" w:cs="맑은 고딕" w:eastAsia="맑은 고딕"/>
+          <w:color w:val="auto"/>
+          <w:spacing w:val="0"/>
+          <w:position w:val="0"/>
+          <w:sz w:val="20"/>
+          <w:shd w:fill="auto" w:val="clear"/>
+        </w:rPr>
+        <w:t xml:space="preserve">참석하다. (~에)다니다.</w:t>
+      </w:r>
+    </w:p>
+    <w:p>
+      <w:pPr>
+        <w:spacing w:before="0" w:after="200" w:line="276"/>
+        <w:ind w:right="0" w:left="0" w:firstLine="0"/>
+        <w:jc w:val="left"/>
+        <w:rPr>
+          <w:rFonts w:ascii="맑은 고딕" w:hAnsi="맑은 고딕" w:cs="맑은 고딕" w:eastAsia="맑은 고딕"/>
+          <w:color w:val="auto"/>
+          <w:spacing w:val="0"/>
+          <w:position w:val="0"/>
+          <w:sz w:val="20"/>
+          <w:shd w:fill="auto" w:val="clear"/>
+        </w:rPr>
+      </w:pPr>
+      <w:r>
+        <w:rPr>
+          <w:rFonts w:ascii="맑은 고딕" w:hAnsi="맑은 고딕" w:cs="맑은 고딕" w:eastAsia="맑은 고딕"/>
+          <w:color w:val="auto"/>
+          <w:spacing w:val="0"/>
+          <w:position w:val="0"/>
+          <w:sz w:val="20"/>
+          <w:shd w:fill="auto" w:val="clear"/>
+        </w:rPr>
+        <w:t xml:space="preserve">joyful</w:t>
+        <w:tab/>
+        <w:tab/>
+        <w:tab/>
+        <w:tab/>
+        <w:t xml:space="preserve">아주 기뻐하는, 기쁜</w:t>
+      </w:r>
+    </w:p>
+    <w:p>
+      <w:pPr>
+        <w:spacing w:before="0" w:after="200" w:line="276"/>
+        <w:ind w:right="0" w:left="0" w:firstLine="0"/>
+        <w:jc w:val="left"/>
+        <w:rPr>
+          <w:rFonts w:ascii="맑은 고딕" w:hAnsi="맑은 고딕" w:cs="맑은 고딕" w:eastAsia="맑은 고딕"/>
+          <w:color w:val="auto"/>
+          <w:spacing w:val="0"/>
+          <w:position w:val="0"/>
+          <w:sz w:val="20"/>
+          <w:shd w:fill="auto" w:val="clear"/>
+        </w:rPr>
+      </w:pPr>
+      <w:r>
+        <w:rPr>
+          <w:rFonts w:ascii="맑은 고딕" w:hAnsi="맑은 고딕" w:cs="맑은 고딕" w:eastAsia="맑은 고딕"/>
+          <w:color w:val="auto"/>
+          <w:spacing w:val="0"/>
+          <w:position w:val="0"/>
+          <w:sz w:val="20"/>
+          <w:shd w:fill="auto" w:val="clear"/>
+        </w:rPr>
+        <w:t xml:space="preserve">optimistic</w:t>
+        <w:tab/>
+        <w:tab/>
+        <w:tab/>
+      </w:r>
+      <w:r>
+        <w:rPr>
+          <w:rFonts w:ascii="맑은 고딕" w:hAnsi="맑은 고딕" w:cs="맑은 고딕" w:eastAsia="맑은 고딕"/>
+          <w:color w:val="auto"/>
+          <w:spacing w:val="0"/>
+          <w:position w:val="0"/>
+          <w:sz w:val="20"/>
+          <w:shd w:fill="auto" w:val="clear"/>
+        </w:rPr>
+        <w:t xml:space="preserve">낙관적인, 낙천적인</w:t>
+      </w:r>
+    </w:p>
+    <w:p>
+      <w:pPr>
+        <w:spacing w:before="0" w:after="200" w:line="276"/>
+        <w:ind w:right="0" w:left="0" w:firstLine="0"/>
+        <w:jc w:val="left"/>
+        <w:rPr>
+          <w:rFonts w:ascii="맑은 고딕" w:hAnsi="맑은 고딕" w:cs="맑은 고딕" w:eastAsia="맑은 고딕"/>
+          <w:color w:val="auto"/>
+          <w:spacing w:val="0"/>
+          <w:position w:val="0"/>
+          <w:sz w:val="20"/>
+          <w:shd w:fill="auto" w:val="clear"/>
+        </w:rPr>
+      </w:pPr>
+      <w:r>
+        <w:rPr>
+          <w:rFonts w:ascii="맑은 고딕" w:hAnsi="맑은 고딕" w:cs="맑은 고딕" w:eastAsia="맑은 고딕"/>
+          <w:color w:val="auto"/>
+          <w:spacing w:val="0"/>
+          <w:position w:val="0"/>
+          <w:sz w:val="20"/>
+          <w:shd w:fill="auto" w:val="clear"/>
+        </w:rPr>
+        <w:t xml:space="preserve">explanation</w:t>
+        <w:tab/>
+        <w:tab/>
+        <w:tab/>
+      </w:r>
+      <w:r>
+        <w:rPr>
+          <w:rFonts w:ascii="맑은 고딕" w:hAnsi="맑은 고딕" w:cs="맑은 고딕" w:eastAsia="맑은 고딕"/>
+          <w:color w:val="auto"/>
+          <w:spacing w:val="0"/>
+          <w:position w:val="0"/>
+          <w:sz w:val="20"/>
+          <w:shd w:fill="auto" w:val="clear"/>
+        </w:rPr>
+        <w:t xml:space="preserve">설명, 이유, 해명, 설명서</w:t>
+      </w:r>
+    </w:p>
+    <w:p>
+      <w:pPr>
+        <w:spacing w:before="0" w:after="200" w:line="276"/>
+        <w:ind w:right="0" w:left="0" w:firstLine="0"/>
+        <w:jc w:val="left"/>
+        <w:rPr>
+          <w:rFonts w:ascii="맑은 고딕" w:hAnsi="맑은 고딕" w:cs="맑은 고딕" w:eastAsia="맑은 고딕"/>
+          <w:color w:val="auto"/>
+          <w:spacing w:val="0"/>
+          <w:position w:val="0"/>
+          <w:sz w:val="20"/>
+          <w:shd w:fill="auto" w:val="clear"/>
+        </w:rPr>
+      </w:pPr>
     </w:p>
     <w:p>
       <w:pPr>
@@ -383,16 +657,6 @@
         </w:rPr>
         <w:t xml:space="preserve">Would you like separate checks or one check?</w:t>
         <w:tab/>
-      </w:r>
-      <w:r>
-        <w:rPr>
-          <w:rFonts w:ascii="맑은 고딕" w:hAnsi="맑은 고딕" w:cs="맑은 고딕" w:eastAsia="맑은 고딕"/>
-          <w:color w:val="auto"/>
-          <w:spacing w:val="0"/>
-          <w:position w:val="0"/>
-          <w:sz w:val="20"/>
-          <w:shd w:fill="auto" w:val="clear"/>
-        </w:rPr>
         <w:t xml:space="preserve">계산서를 따로 드릴까요, 아니면 하나로 드릴까요?</w:t>
       </w:r>
     </w:p>
@@ -421,16 +685,6 @@
         </w:rPr>
         <w:t xml:space="preserve">Here's a twenty and the tip's included.</w:t>
         <w:tab/>
-      </w:r>
-      <w:r>
-        <w:rPr>
-          <w:rFonts w:ascii="맑은 고딕" w:hAnsi="맑은 고딕" w:cs="맑은 고딕" w:eastAsia="맑은 고딕"/>
-          <w:color w:val="auto"/>
-          <w:spacing w:val="0"/>
-          <w:position w:val="0"/>
-          <w:sz w:val="20"/>
-          <w:shd w:fill="auto" w:val="clear"/>
-        </w:rPr>
         <w:t xml:space="preserve">여기 20달러요, 팁 포함해서요.</w:t>
       </w:r>
     </w:p>
@@ -459,16 +713,6 @@
         </w:rPr>
         <w:t xml:space="preserve">Here's $25 and keep the change.</w:t>
         <w:tab/>
-      </w:r>
-      <w:r>
-        <w:rPr>
-          <w:rFonts w:ascii="맑은 고딕" w:hAnsi="맑은 고딕" w:cs="맑은 고딕" w:eastAsia="맑은 고딕"/>
-          <w:color w:val="auto"/>
-          <w:spacing w:val="0"/>
-          <w:position w:val="0"/>
-          <w:sz w:val="20"/>
-          <w:shd w:fill="auto" w:val="clear"/>
-        </w:rPr>
         <w:t xml:space="preserve">여기 25달러요, 그리고 거스름돈은 가지세요.</w:t>
       </w:r>
     </w:p>
@@ -694,17 +938,6 @@
         </w:rPr>
         <w:t xml:space="preserve">We'll go Dutch.</w:t>
         <w:tab/>
-      </w:r>
-      <w:r>
-        <w:rPr>
-          <w:rFonts w:ascii="맑은 고딕" w:hAnsi="맑은 고딕" w:cs="맑은 고딕" w:eastAsia="맑은 고딕"/>
-          <w:b/>
-          <w:color w:val="auto"/>
-          <w:spacing w:val="0"/>
-          <w:position w:val="0"/>
-          <w:sz w:val="20"/>
-          <w:shd w:fill="auto" w:val="clear"/>
-        </w:rPr>
         <w:t xml:space="preserve">각자 부담이예요.</w:t>
       </w:r>
     </w:p>
@@ -813,18 +1046,7 @@
           <w:shd w:fill="auto" w:val="clear"/>
         </w:rPr>
         <w:tab/>
-        <w:t xml:space="preserve">= </w:t>
-      </w:r>
-      <w:r>
-        <w:rPr>
-          <w:rFonts w:ascii="맑은 고딕" w:hAnsi="맑은 고딕" w:cs="맑은 고딕" w:eastAsia="맑은 고딕"/>
-          <w:color w:val="auto"/>
-          <w:spacing w:val="0"/>
-          <w:position w:val="0"/>
-          <w:sz w:val="20"/>
-          <w:shd w:fill="auto" w:val="clear"/>
-        </w:rPr>
-        <w:t xml:space="preserve">We will pay for our own bill.</w:t>
+        <w:t xml:space="preserve">= We will pay for our own bill.</w:t>
       </w:r>
     </w:p>
     <w:p>

</xml_diff>